<commit_message>
replace rough drafts with final
</commit_message>
<xml_diff>
--- a/Classifying Useful Amazon Reviews Using a Pre-Trained BERT Model.docx
+++ b/Classifying Useful Amazon Reviews Using a Pre-Trained BERT Model.docx
@@ -1,6 +1,6 @@
 
 <file path=word/document.xml><?xml version="1.0" encoding="utf-8"?>
-<w:document xmlns:wpc="http://schemas.microsoft.com/office/word/2010/wordprocessingCanvas" xmlns:cx="http://schemas.microsoft.com/office/drawing/2014/chartex" xmlns:cx1="http://schemas.microsoft.com/office/drawing/2015/9/8/chartex" xmlns:cx2="http://schemas.microsoft.com/office/drawing/2015/10/21/chartex" xmlns:cx3="http://schemas.microsoft.com/office/drawing/2016/5/9/chartex" xmlns:cx4="http://schemas.microsoft.com/office/drawing/2016/5/10/chartex" xmlns:cx5="http://schemas.microsoft.com/office/drawing/2016/5/11/chartex" xmlns:cx6="http://schemas.microsoft.com/office/drawing/2016/5/12/chartex" xmlns:cx7="http://schemas.microsoft.com/office/drawing/2016/5/13/chartex" xmlns:cx8="http://schemas.microsoft.com/office/drawing/2016/5/14/chartex" xmlns:mc="http://schemas.openxmlformats.org/markup-compatibility/2006" xmlns:aink="http://schemas.microsoft.com/office/drawing/2016/ink" xmlns:am3d="http://schemas.microsoft.com/office/drawing/2017/model3d" xmlns:o="urn:schemas-microsoft-com:office:office" xmlns:r="http://schemas.openxmlformats.org/officeDocument/2006/relationships" xmlns:m="http://schemas.openxmlformats.org/officeDocument/2006/math" xmlns:v="urn:schemas-microsoft-com:vml" xmlns:wp14="http://schemas.microsoft.com/office/word/2010/wordprocessingDrawing" xmlns:wp="http://schemas.openxmlformats.org/drawingml/2006/wordprocessingDrawing" xmlns:w10="urn:schemas-microsoft-com:office:word" xmlns:w="http://schemas.openxmlformats.org/wordprocessingml/2006/main" xmlns:w14="http://schemas.microsoft.com/office/word/2010/wordml" xmlns:w15="http://schemas.microsoft.com/office/word/2012/wordml" xmlns:w16cex="http://schemas.microsoft.com/office/word/2018/wordml/cex" xmlns:w16cid="http://schemas.microsoft.com/office/word/2016/wordml/cid" xmlns:w16="http://schemas.microsoft.com/office/word/2018/wordml" xmlns:w16sdtdh="http://schemas.microsoft.com/office/word/2020/wordml/sdtdatahash" xmlns:w16se="http://schemas.microsoft.com/office/word/2015/wordml/symex" xmlns:wpg="http://schemas.microsoft.com/office/word/2010/wordprocessingGroup" xmlns:wpi="http://schemas.microsoft.com/office/word/2010/wordprocessingInk" xmlns:wne="http://schemas.microsoft.com/office/word/2006/wordml" xmlns:wps="http://schemas.microsoft.com/office/word/2010/wordprocessingShape" mc:Ignorable="w14 w15 w16se w16cid w16 w16cex w16sdtdh wp14">
+<w:document xmlns:wpc="http://schemas.microsoft.com/office/word/2010/wordprocessingCanvas" xmlns:cx="http://schemas.microsoft.com/office/drawing/2014/chartex" xmlns:cx1="http://schemas.microsoft.com/office/drawing/2015/9/8/chartex" xmlns:cx2="http://schemas.microsoft.com/office/drawing/2015/10/21/chartex" xmlns:cx3="http://schemas.microsoft.com/office/drawing/2016/5/9/chartex" xmlns:cx4="http://schemas.microsoft.com/office/drawing/2016/5/10/chartex" xmlns:cx5="http://schemas.microsoft.com/office/drawing/2016/5/11/chartex" xmlns:cx6="http://schemas.microsoft.com/office/drawing/2016/5/12/chartex" xmlns:cx7="http://schemas.microsoft.com/office/drawing/2016/5/13/chartex" xmlns:cx8="http://schemas.microsoft.com/office/drawing/2016/5/14/chartex" xmlns:mc="http://schemas.openxmlformats.org/markup-compatibility/2006" xmlns:aink="http://schemas.microsoft.com/office/drawing/2016/ink" xmlns:am3d="http://schemas.microsoft.com/office/drawing/2017/model3d" xmlns:o="urn:schemas-microsoft-com:office:office" xmlns:oel="http://schemas.microsoft.com/office/2019/extlst" xmlns:r="http://schemas.openxmlformats.org/officeDocument/2006/relationships" xmlns:m="http://schemas.openxmlformats.org/officeDocument/2006/math" xmlns:v="urn:schemas-microsoft-com:vml" xmlns:wp14="http://schemas.microsoft.com/office/word/2010/wordprocessingDrawing" xmlns:wp="http://schemas.openxmlformats.org/drawingml/2006/wordprocessingDrawing" xmlns:w10="urn:schemas-microsoft-com:office:word" xmlns:w="http://schemas.openxmlformats.org/wordprocessingml/2006/main" xmlns:w14="http://schemas.microsoft.com/office/word/2010/wordml" xmlns:w15="http://schemas.microsoft.com/office/word/2012/wordml" xmlns:w16cex="http://schemas.microsoft.com/office/word/2018/wordml/cex" xmlns:w16cid="http://schemas.microsoft.com/office/word/2016/wordml/cid" xmlns:w16="http://schemas.microsoft.com/office/word/2018/wordml" xmlns:w16sdtdh="http://schemas.microsoft.com/office/word/2020/wordml/sdtdatahash" xmlns:w16se="http://schemas.microsoft.com/office/word/2015/wordml/symex" xmlns:wpg="http://schemas.microsoft.com/office/word/2010/wordprocessingGroup" xmlns:wpi="http://schemas.microsoft.com/office/word/2010/wordprocessingInk" xmlns:wne="http://schemas.microsoft.com/office/word/2006/wordml" xmlns:wps="http://schemas.microsoft.com/office/word/2010/wordprocessingShape" mc:Ignorable="w14 w15 w16se w16cid w16 w16cex w16sdtdh wp14">
   <w:body>
     <w:p>
       <w:pPr>
@@ -92,21 +92,7 @@
           <w:rFonts w:ascii="Times New Roman" w:eastAsia="Times New Roman" w:hAnsi="Times New Roman" w:cs="Times New Roman"/>
           <w:color w:val="24292F"/>
         </w:rPr>
-        <w:t xml:space="preserve">There is an overwhelming amount of information generated in reviews for products on Amazon. Because there is no limit or filter for who creates a review, </w:t>
-      </w:r>
-      <w:r>
-        <w:rPr>
-          <w:rFonts w:ascii="Times New Roman" w:eastAsia="Times New Roman" w:hAnsi="Times New Roman" w:cs="Times New Roman"/>
-          <w:color w:val="24292F"/>
-        </w:rPr>
-        <w:t>most of</w:t>
-      </w:r>
-      <w:r>
-        <w:rPr>
-          <w:rFonts w:ascii="Times New Roman" w:eastAsia="Times New Roman" w:hAnsi="Times New Roman" w:cs="Times New Roman"/>
-          <w:color w:val="24292F"/>
-        </w:rPr>
-        <w:t xml:space="preserve"> that information is not helpful. With rapid advances in language </w:t>
+        <w:t xml:space="preserve">There is an overwhelming amount of information generated in reviews for products on Amazon. Because there is no limit or filter for who creates a review, most of that information is not helpful. With rapid advances in language </w:t>
       </w:r>
       <w:r>
         <w:rPr>
@@ -277,6 +263,13 @@
           <w:rFonts w:ascii="Times New Roman" w:eastAsia="Times New Roman" w:hAnsi="Times New Roman" w:cs="Times New Roman"/>
         </w:rPr>
       </w:pPr>
+    </w:p>
+    <w:p>
+      <w:pPr>
+        <w:rPr>
+          <w:rFonts w:ascii="Times New Roman" w:eastAsia="Times New Roman" w:hAnsi="Times New Roman" w:cs="Times New Roman"/>
+        </w:rPr>
+      </w:pPr>
       <w:r>
         <w:rPr>
           <w:rFonts w:ascii="Times New Roman" w:eastAsia="Times New Roman" w:hAnsi="Times New Roman" w:cs="Times New Roman"/>
@@ -343,13 +336,265 @@
         <w:rPr>
           <w:rFonts w:ascii="Times New Roman" w:eastAsia="Times New Roman" w:hAnsi="Times New Roman" w:cs="Times New Roman"/>
         </w:rPr>
-        <w:t>Various forms review usefulness prediction research has been performed in the past</w:t>
-      </w:r>
-      <w:r>
-        <w:rPr>
-          <w:rFonts w:ascii="Times New Roman" w:eastAsia="Times New Roman" w:hAnsi="Times New Roman" w:cs="Times New Roman"/>
-        </w:rPr>
-        <w:t xml:space="preserve"> to further solve for the inherent shortcoming of review data</w:t>
+        <w:t xml:space="preserve">Various forms review usefulness prediction research has been performed in the past to further solve for the inherent shortcoming of review data. </w:t>
+      </w:r>
+      <w:r>
+        <w:rPr>
+          <w:rFonts w:ascii="Times New Roman" w:eastAsia="Times New Roman" w:hAnsi="Times New Roman" w:cs="Times New Roman"/>
+        </w:rPr>
+        <w:t xml:space="preserve">One of the earliest </w:t>
+      </w:r>
+      <w:r>
+        <w:rPr>
+          <w:rFonts w:ascii="Times New Roman" w:eastAsia="Times New Roman" w:hAnsi="Times New Roman" w:cs="Times New Roman"/>
+        </w:rPr>
+        <w:t xml:space="preserve">attempts </w:t>
+      </w:r>
+      <w:r>
+        <w:rPr>
+          <w:rFonts w:ascii="Times New Roman" w:eastAsia="Times New Roman" w:hAnsi="Times New Roman" w:cs="Times New Roman"/>
+        </w:rPr>
+        <w:t xml:space="preserve">(Kim et al., 2006) </w:t>
+      </w:r>
+      <w:r>
+        <w:rPr>
+          <w:rFonts w:ascii="Times New Roman" w:eastAsia="Times New Roman" w:hAnsi="Times New Roman" w:cs="Times New Roman"/>
+        </w:rPr>
+        <w:t xml:space="preserve">takes a regression-based approach </w:t>
+      </w:r>
+      <w:r>
+        <w:rPr>
+          <w:rFonts w:ascii="Times New Roman" w:eastAsia="Times New Roman" w:hAnsi="Times New Roman" w:cs="Times New Roman"/>
+        </w:rPr>
+        <w:t>to rank</w:t>
+      </w:r>
+      <w:r>
+        <w:rPr>
+          <w:rFonts w:ascii="Times New Roman" w:eastAsia="Times New Roman" w:hAnsi="Times New Roman" w:cs="Times New Roman"/>
+        </w:rPr>
+        <w:t>ing</w:t>
+      </w:r>
+      <w:r>
+        <w:rPr>
+          <w:rFonts w:ascii="Times New Roman" w:eastAsia="Times New Roman" w:hAnsi="Times New Roman" w:cs="Times New Roman"/>
+        </w:rPr>
+        <w:t xml:space="preserve"> Amazon reviews with a combination of </w:t>
+      </w:r>
+      <w:r>
+        <w:rPr>
+          <w:rFonts w:ascii="Times New Roman" w:eastAsia="Times New Roman" w:hAnsi="Times New Roman" w:cs="Times New Roman"/>
+        </w:rPr>
+        <w:t>text</w:t>
+      </w:r>
+      <w:r>
+        <w:rPr>
+          <w:rFonts w:ascii="Times New Roman" w:eastAsia="Times New Roman" w:hAnsi="Times New Roman" w:cs="Times New Roman"/>
+        </w:rPr>
+        <w:t xml:space="preserve"> features </w:t>
+      </w:r>
+      <w:r>
+        <w:rPr>
+          <w:rFonts w:ascii="Times New Roman" w:eastAsia="Times New Roman" w:hAnsi="Times New Roman" w:cs="Times New Roman"/>
+        </w:rPr>
+        <w:t xml:space="preserve">and review and product </w:t>
+      </w:r>
+      <w:r>
+        <w:rPr>
+          <w:rFonts w:ascii="Times New Roman" w:eastAsia="Times New Roman" w:hAnsi="Times New Roman" w:cs="Times New Roman"/>
+        </w:rPr>
+        <w:t>metadata</w:t>
+      </w:r>
+      <w:r>
+        <w:rPr>
+          <w:rFonts w:ascii="Times New Roman" w:eastAsia="Times New Roman" w:hAnsi="Times New Roman" w:cs="Times New Roman"/>
+        </w:rPr>
+        <w:t>.</w:t>
+      </w:r>
+      <w:r>
+        <w:rPr>
+          <w:rFonts w:ascii="Times New Roman" w:eastAsia="Times New Roman" w:hAnsi="Times New Roman" w:cs="Times New Roman"/>
+        </w:rPr>
+        <w:t xml:space="preserve"> </w:t>
+      </w:r>
+      <w:r>
+        <w:rPr>
+          <w:rFonts w:ascii="Times New Roman" w:eastAsia="Times New Roman" w:hAnsi="Times New Roman" w:cs="Times New Roman"/>
+        </w:rPr>
+        <w:t>A s</w:t>
+      </w:r>
+      <w:r>
+        <w:rPr>
+          <w:rFonts w:ascii="Times New Roman" w:eastAsia="Times New Roman" w:hAnsi="Times New Roman" w:cs="Times New Roman"/>
+        </w:rPr>
+        <w:t xml:space="preserve">imilar </w:t>
+      </w:r>
+      <w:r>
+        <w:rPr>
+          <w:rFonts w:ascii="Times New Roman" w:eastAsia="Times New Roman" w:hAnsi="Times New Roman" w:cs="Times New Roman"/>
+        </w:rPr>
+        <w:t xml:space="preserve">but more recent </w:t>
+      </w:r>
+      <w:r>
+        <w:rPr>
+          <w:rFonts w:ascii="Times New Roman" w:eastAsia="Times New Roman" w:hAnsi="Times New Roman" w:cs="Times New Roman"/>
+        </w:rPr>
+        <w:t xml:space="preserve">approach </w:t>
+      </w:r>
+      <w:r>
+        <w:rPr>
+          <w:rFonts w:ascii="Times New Roman" w:eastAsia="Times New Roman" w:hAnsi="Times New Roman" w:cs="Times New Roman"/>
+        </w:rPr>
+        <w:t xml:space="preserve">adds additional features such as </w:t>
+      </w:r>
+      <w:r>
+        <w:rPr>
+          <w:rFonts w:ascii="Times New Roman" w:eastAsia="Times New Roman" w:hAnsi="Times New Roman" w:cs="Times New Roman"/>
+        </w:rPr>
+        <w:t xml:space="preserve">the </w:t>
+      </w:r>
+      <w:r>
+        <w:rPr>
+          <w:rFonts w:ascii="Times New Roman" w:eastAsia="Times New Roman" w:hAnsi="Times New Roman" w:cs="Times New Roman"/>
+        </w:rPr>
+        <w:t xml:space="preserve">reviewer’s </w:t>
+      </w:r>
+      <w:r>
+        <w:rPr>
+          <w:rFonts w:ascii="Times New Roman" w:eastAsia="Times New Roman" w:hAnsi="Times New Roman" w:cs="Times New Roman"/>
+        </w:rPr>
+        <w:t>reputation (</w:t>
+      </w:r>
+      <w:proofErr w:type="spellStart"/>
+      <w:r>
+        <w:rPr>
+          <w:rFonts w:ascii="Times New Roman" w:eastAsia="Times New Roman" w:hAnsi="Times New Roman" w:cs="Times New Roman"/>
+        </w:rPr>
+        <w:t>Baek</w:t>
+      </w:r>
+      <w:proofErr w:type="spellEnd"/>
+      <w:r>
+        <w:rPr>
+          <w:rFonts w:ascii="Times New Roman" w:eastAsia="Times New Roman" w:hAnsi="Times New Roman" w:cs="Times New Roman"/>
+        </w:rPr>
+        <w:t xml:space="preserve"> et al., 2012). </w:t>
+      </w:r>
+      <w:r>
+        <w:rPr>
+          <w:rFonts w:ascii="Times New Roman" w:eastAsia="Times New Roman" w:hAnsi="Times New Roman" w:cs="Times New Roman"/>
+        </w:rPr>
+        <w:t xml:space="preserve">Another work is one of the earliest to consider </w:t>
+      </w:r>
+      <w:r>
+        <w:rPr>
+          <w:rFonts w:ascii="Times New Roman" w:eastAsia="Times New Roman" w:hAnsi="Times New Roman" w:cs="Times New Roman"/>
+        </w:rPr>
+        <w:t xml:space="preserve">both regression and classification (Ghose and </w:t>
+      </w:r>
+      <w:proofErr w:type="spellStart"/>
+      <w:r>
+        <w:rPr>
+          <w:rFonts w:ascii="Times New Roman" w:eastAsia="Times New Roman" w:hAnsi="Times New Roman" w:cs="Times New Roman"/>
+        </w:rPr>
+        <w:t>Ipeirotis</w:t>
+      </w:r>
+      <w:proofErr w:type="spellEnd"/>
+      <w:r>
+        <w:rPr>
+          <w:rFonts w:ascii="Times New Roman" w:eastAsia="Times New Roman" w:hAnsi="Times New Roman" w:cs="Times New Roman"/>
+        </w:rPr>
+        <w:t>, 2011)</w:t>
+      </w:r>
+      <w:r>
+        <w:rPr>
+          <w:rFonts w:ascii="Times New Roman" w:eastAsia="Times New Roman" w:hAnsi="Times New Roman" w:cs="Times New Roman"/>
+        </w:rPr>
+        <w:t xml:space="preserve"> by first quantifying usefulness as a continuous value</w:t>
+      </w:r>
+      <w:r>
+        <w:rPr>
+          <w:rFonts w:ascii="Times New Roman" w:eastAsia="Times New Roman" w:hAnsi="Times New Roman" w:cs="Times New Roman"/>
+        </w:rPr>
+        <w:t xml:space="preserve"> </w:t>
+      </w:r>
+      <w:r>
+        <w:rPr>
+          <w:rFonts w:ascii="Times New Roman" w:eastAsia="Times New Roman" w:hAnsi="Times New Roman" w:cs="Times New Roman"/>
+        </w:rPr>
+        <w:t xml:space="preserve">and then producing a binary prediction of </w:t>
+      </w:r>
+      <w:proofErr w:type="gramStart"/>
+      <w:r>
+        <w:rPr>
+          <w:rFonts w:ascii="Times New Roman" w:eastAsia="Times New Roman" w:hAnsi="Times New Roman" w:cs="Times New Roman"/>
+        </w:rPr>
+        <w:t>whether or not</w:t>
+      </w:r>
+      <w:proofErr w:type="gramEnd"/>
+      <w:r>
+        <w:rPr>
+          <w:rFonts w:ascii="Times New Roman" w:eastAsia="Times New Roman" w:hAnsi="Times New Roman" w:cs="Times New Roman"/>
+        </w:rPr>
+        <w:t xml:space="preserve"> the review is useful.</w:t>
+      </w:r>
+      <w:r>
+        <w:rPr>
+          <w:rFonts w:ascii="Times New Roman" w:eastAsia="Times New Roman" w:hAnsi="Times New Roman" w:cs="Times New Roman"/>
+        </w:rPr>
+        <w:t xml:space="preserve"> </w:t>
+      </w:r>
+      <w:r>
+        <w:rPr>
+          <w:rFonts w:ascii="Times New Roman" w:eastAsia="Times New Roman" w:hAnsi="Times New Roman" w:cs="Times New Roman"/>
+        </w:rPr>
+        <w:t xml:space="preserve">These were very helpful in defining the problem space and scope of available data. </w:t>
+      </w:r>
+      <w:r>
+        <w:rPr>
+          <w:rFonts w:ascii="Times New Roman" w:eastAsia="Times New Roman" w:hAnsi="Times New Roman" w:cs="Times New Roman"/>
+        </w:rPr>
+        <w:t xml:space="preserve">Two </w:t>
+      </w:r>
+      <w:r>
+        <w:rPr>
+          <w:rFonts w:ascii="Times New Roman" w:eastAsia="Times New Roman" w:hAnsi="Times New Roman" w:cs="Times New Roman"/>
+        </w:rPr>
+        <w:t xml:space="preserve">more recent works made an important distinction between this problem and generic sentiment analysis by hypothesizing that useful reviews contain arguments. </w:t>
+      </w:r>
+      <w:r>
+        <w:rPr>
+          <w:rFonts w:ascii="Times New Roman" w:eastAsia="Times New Roman" w:hAnsi="Times New Roman" w:cs="Times New Roman"/>
+        </w:rPr>
+        <w:t xml:space="preserve">The </w:t>
+      </w:r>
+      <w:r>
+        <w:rPr>
+          <w:rFonts w:ascii="Times New Roman" w:eastAsia="Times New Roman" w:hAnsi="Times New Roman" w:cs="Times New Roman"/>
+        </w:rPr>
+        <w:t xml:space="preserve">first </w:t>
+      </w:r>
+      <w:r>
+        <w:rPr>
+          <w:rFonts w:ascii="Times New Roman" w:eastAsia="Times New Roman" w:hAnsi="Times New Roman" w:cs="Times New Roman"/>
+        </w:rPr>
+        <w:t>(Liu et al., 2017) considers a set of 110 hotel reviews</w:t>
+      </w:r>
+      <w:r>
+        <w:rPr>
+          <w:rFonts w:ascii="Times New Roman" w:eastAsia="Times New Roman" w:hAnsi="Times New Roman" w:cs="Times New Roman"/>
+        </w:rPr>
+        <w:t xml:space="preserve"> and manually labels arguments contained within the review before training using a</w:t>
+      </w:r>
+      <w:r>
+        <w:rPr>
+          <w:rFonts w:ascii="Times New Roman" w:eastAsia="Times New Roman" w:hAnsi="Times New Roman" w:cs="Times New Roman"/>
+        </w:rPr>
+        <w:t xml:space="preserve"> </w:t>
+      </w:r>
+      <w:r>
+        <w:rPr>
+          <w:rFonts w:ascii="Times New Roman" w:eastAsia="Times New Roman" w:hAnsi="Times New Roman" w:cs="Times New Roman"/>
+        </w:rPr>
+        <w:t>set of traditional machine learning classification algorithms</w:t>
       </w:r>
       <w:r>
         <w:rPr>
@@ -361,339 +606,21 @@
         <w:rPr>
           <w:rFonts w:ascii="Times New Roman" w:eastAsia="Times New Roman" w:hAnsi="Times New Roman" w:cs="Times New Roman"/>
         </w:rPr>
-        <w:t xml:space="preserve">One of the earliest </w:t>
-      </w:r>
-      <w:r>
-        <w:rPr>
-          <w:rFonts w:ascii="Times New Roman" w:eastAsia="Times New Roman" w:hAnsi="Times New Roman" w:cs="Times New Roman"/>
-        </w:rPr>
-        <w:t xml:space="preserve">attempts </w:t>
-      </w:r>
-      <w:r>
-        <w:rPr>
-          <w:rFonts w:ascii="Times New Roman" w:eastAsia="Times New Roman" w:hAnsi="Times New Roman" w:cs="Times New Roman"/>
-        </w:rPr>
-        <w:t xml:space="preserve">(Kim et al., 2006) </w:t>
-      </w:r>
-      <w:r>
-        <w:rPr>
-          <w:rFonts w:ascii="Times New Roman" w:eastAsia="Times New Roman" w:hAnsi="Times New Roman" w:cs="Times New Roman"/>
-        </w:rPr>
-        <w:t xml:space="preserve">takes a regression-based approach </w:t>
-      </w:r>
-      <w:r>
-        <w:rPr>
-          <w:rFonts w:ascii="Times New Roman" w:eastAsia="Times New Roman" w:hAnsi="Times New Roman" w:cs="Times New Roman"/>
-        </w:rPr>
-        <w:t>to rank</w:t>
-      </w:r>
-      <w:r>
-        <w:rPr>
-          <w:rFonts w:ascii="Times New Roman" w:eastAsia="Times New Roman" w:hAnsi="Times New Roman" w:cs="Times New Roman"/>
-        </w:rPr>
-        <w:t>ing</w:t>
-      </w:r>
-      <w:r>
-        <w:rPr>
-          <w:rFonts w:ascii="Times New Roman" w:eastAsia="Times New Roman" w:hAnsi="Times New Roman" w:cs="Times New Roman"/>
-        </w:rPr>
-        <w:t xml:space="preserve"> Amazon reviews with a combination of </w:t>
-      </w:r>
-      <w:r>
-        <w:rPr>
-          <w:rFonts w:ascii="Times New Roman" w:eastAsia="Times New Roman" w:hAnsi="Times New Roman" w:cs="Times New Roman"/>
-        </w:rPr>
-        <w:t>text</w:t>
-      </w:r>
-      <w:r>
-        <w:rPr>
-          <w:rFonts w:ascii="Times New Roman" w:eastAsia="Times New Roman" w:hAnsi="Times New Roman" w:cs="Times New Roman"/>
-        </w:rPr>
-        <w:t xml:space="preserve"> features </w:t>
-      </w:r>
-      <w:r>
-        <w:rPr>
-          <w:rFonts w:ascii="Times New Roman" w:eastAsia="Times New Roman" w:hAnsi="Times New Roman" w:cs="Times New Roman"/>
-        </w:rPr>
-        <w:t xml:space="preserve">and review and product </w:t>
-      </w:r>
-      <w:r>
-        <w:rPr>
-          <w:rFonts w:ascii="Times New Roman" w:eastAsia="Times New Roman" w:hAnsi="Times New Roman" w:cs="Times New Roman"/>
-        </w:rPr>
-        <w:t>metadata</w:t>
-      </w:r>
-      <w:r>
-        <w:rPr>
-          <w:rFonts w:ascii="Times New Roman" w:eastAsia="Times New Roman" w:hAnsi="Times New Roman" w:cs="Times New Roman"/>
-        </w:rPr>
-        <w:t>.</w:t>
-      </w:r>
-      <w:r>
-        <w:rPr>
-          <w:rFonts w:ascii="Times New Roman" w:eastAsia="Times New Roman" w:hAnsi="Times New Roman" w:cs="Times New Roman"/>
-        </w:rPr>
-        <w:t xml:space="preserve"> </w:t>
-      </w:r>
-      <w:r>
-        <w:rPr>
-          <w:rFonts w:ascii="Times New Roman" w:eastAsia="Times New Roman" w:hAnsi="Times New Roman" w:cs="Times New Roman"/>
-        </w:rPr>
-        <w:t>A s</w:t>
-      </w:r>
-      <w:r>
-        <w:rPr>
-          <w:rFonts w:ascii="Times New Roman" w:eastAsia="Times New Roman" w:hAnsi="Times New Roman" w:cs="Times New Roman"/>
-        </w:rPr>
-        <w:t xml:space="preserve">imilar </w:t>
-      </w:r>
-      <w:r>
-        <w:rPr>
-          <w:rFonts w:ascii="Times New Roman" w:eastAsia="Times New Roman" w:hAnsi="Times New Roman" w:cs="Times New Roman"/>
-        </w:rPr>
-        <w:t xml:space="preserve">but more recent </w:t>
-      </w:r>
-      <w:r>
-        <w:rPr>
-          <w:rFonts w:ascii="Times New Roman" w:eastAsia="Times New Roman" w:hAnsi="Times New Roman" w:cs="Times New Roman"/>
-        </w:rPr>
-        <w:t xml:space="preserve">approach </w:t>
-      </w:r>
-      <w:r>
-        <w:rPr>
-          <w:rFonts w:ascii="Times New Roman" w:eastAsia="Times New Roman" w:hAnsi="Times New Roman" w:cs="Times New Roman"/>
-        </w:rPr>
-        <w:t xml:space="preserve">adds additional features such as </w:t>
-      </w:r>
-      <w:r>
-        <w:rPr>
-          <w:rFonts w:ascii="Times New Roman" w:eastAsia="Times New Roman" w:hAnsi="Times New Roman" w:cs="Times New Roman"/>
-        </w:rPr>
-        <w:t xml:space="preserve">the </w:t>
-      </w:r>
-      <w:r>
-        <w:rPr>
-          <w:rFonts w:ascii="Times New Roman" w:eastAsia="Times New Roman" w:hAnsi="Times New Roman" w:cs="Times New Roman"/>
-        </w:rPr>
-        <w:t xml:space="preserve">reviewer’s </w:t>
-      </w:r>
-      <w:r>
-        <w:rPr>
-          <w:rFonts w:ascii="Times New Roman" w:eastAsia="Times New Roman" w:hAnsi="Times New Roman" w:cs="Times New Roman"/>
-        </w:rPr>
-        <w:t>reputation (</w:t>
+        <w:t>The second (</w:t>
       </w:r>
       <w:proofErr w:type="spellStart"/>
       <w:r>
         <w:rPr>
           <w:rFonts w:ascii="Times New Roman" w:eastAsia="Times New Roman" w:hAnsi="Times New Roman" w:cs="Times New Roman"/>
         </w:rPr>
-        <w:t>Baek</w:t>
+        <w:t>Passon</w:t>
       </w:r>
       <w:proofErr w:type="spellEnd"/>
       <w:r>
         <w:rPr>
           <w:rFonts w:ascii="Times New Roman" w:eastAsia="Times New Roman" w:hAnsi="Times New Roman" w:cs="Times New Roman"/>
         </w:rPr>
-        <w:t xml:space="preserve"> et al., 2012). </w:t>
-      </w:r>
-      <w:r>
-        <w:rPr>
-          <w:rFonts w:ascii="Times New Roman" w:eastAsia="Times New Roman" w:hAnsi="Times New Roman" w:cs="Times New Roman"/>
-        </w:rPr>
-        <w:t xml:space="preserve">Another work is one of the earliest to consider </w:t>
-      </w:r>
-      <w:r>
-        <w:rPr>
-          <w:rFonts w:ascii="Times New Roman" w:eastAsia="Times New Roman" w:hAnsi="Times New Roman" w:cs="Times New Roman"/>
-        </w:rPr>
-        <w:t xml:space="preserve">both regression and classification (Ghose and </w:t>
-      </w:r>
-      <w:proofErr w:type="spellStart"/>
-      <w:r>
-        <w:rPr>
-          <w:rFonts w:ascii="Times New Roman" w:eastAsia="Times New Roman" w:hAnsi="Times New Roman" w:cs="Times New Roman"/>
-        </w:rPr>
-        <w:t>Ipeirotis</w:t>
-      </w:r>
-      <w:proofErr w:type="spellEnd"/>
-      <w:r>
-        <w:rPr>
-          <w:rFonts w:ascii="Times New Roman" w:eastAsia="Times New Roman" w:hAnsi="Times New Roman" w:cs="Times New Roman"/>
-        </w:rPr>
-        <w:t>, 2011)</w:t>
-      </w:r>
-      <w:r>
-        <w:rPr>
-          <w:rFonts w:ascii="Times New Roman" w:eastAsia="Times New Roman" w:hAnsi="Times New Roman" w:cs="Times New Roman"/>
-        </w:rPr>
-        <w:t xml:space="preserve"> by first quantifying usefulness as a continuous value</w:t>
-      </w:r>
-      <w:r>
-        <w:rPr>
-          <w:rFonts w:ascii="Times New Roman" w:eastAsia="Times New Roman" w:hAnsi="Times New Roman" w:cs="Times New Roman"/>
-        </w:rPr>
-        <w:t xml:space="preserve"> </w:t>
-      </w:r>
-      <w:r>
-        <w:rPr>
-          <w:rFonts w:ascii="Times New Roman" w:eastAsia="Times New Roman" w:hAnsi="Times New Roman" w:cs="Times New Roman"/>
-        </w:rPr>
-        <w:t xml:space="preserve">and then producing a binary prediction of </w:t>
-      </w:r>
-      <w:proofErr w:type="gramStart"/>
-      <w:r>
-        <w:rPr>
-          <w:rFonts w:ascii="Times New Roman" w:eastAsia="Times New Roman" w:hAnsi="Times New Roman" w:cs="Times New Roman"/>
-        </w:rPr>
-        <w:t>whether or not</w:t>
-      </w:r>
-      <w:proofErr w:type="gramEnd"/>
-      <w:r>
-        <w:rPr>
-          <w:rFonts w:ascii="Times New Roman" w:eastAsia="Times New Roman" w:hAnsi="Times New Roman" w:cs="Times New Roman"/>
-        </w:rPr>
-        <w:t xml:space="preserve"> the review is useful.</w:t>
-      </w:r>
-      <w:r>
-        <w:rPr>
-          <w:rFonts w:ascii="Times New Roman" w:eastAsia="Times New Roman" w:hAnsi="Times New Roman" w:cs="Times New Roman"/>
-        </w:rPr>
-        <w:t xml:space="preserve"> </w:t>
-      </w:r>
-      <w:r>
-        <w:rPr>
-          <w:rFonts w:ascii="Times New Roman" w:eastAsia="Times New Roman" w:hAnsi="Times New Roman" w:cs="Times New Roman"/>
-        </w:rPr>
-        <w:t xml:space="preserve">These were very helpful in defining the problem space and scope of available data. </w:t>
-      </w:r>
-      <w:r>
-        <w:rPr>
-          <w:rFonts w:ascii="Times New Roman" w:eastAsia="Times New Roman" w:hAnsi="Times New Roman" w:cs="Times New Roman"/>
-        </w:rPr>
-        <w:t xml:space="preserve">Two </w:t>
-      </w:r>
-      <w:r>
-        <w:rPr>
-          <w:rFonts w:ascii="Times New Roman" w:eastAsia="Times New Roman" w:hAnsi="Times New Roman" w:cs="Times New Roman"/>
-        </w:rPr>
-        <w:t xml:space="preserve">more recent works made an important distinction between this problem and generic sentiment analysis by hypothesizing that useful reviews contain arguments. </w:t>
-      </w:r>
-      <w:r>
-        <w:rPr>
-          <w:rFonts w:ascii="Times New Roman" w:eastAsia="Times New Roman" w:hAnsi="Times New Roman" w:cs="Times New Roman"/>
-        </w:rPr>
-        <w:t xml:space="preserve">The </w:t>
-      </w:r>
-      <w:r>
-        <w:rPr>
-          <w:rFonts w:ascii="Times New Roman" w:eastAsia="Times New Roman" w:hAnsi="Times New Roman" w:cs="Times New Roman"/>
-        </w:rPr>
-        <w:t xml:space="preserve">first </w:t>
-      </w:r>
-      <w:r>
-        <w:rPr>
-          <w:rFonts w:ascii="Times New Roman" w:eastAsia="Times New Roman" w:hAnsi="Times New Roman" w:cs="Times New Roman"/>
-        </w:rPr>
-        <w:t>(Liu et al., 2017) considers a set of 110 hotel reviews</w:t>
-      </w:r>
-      <w:r>
-        <w:rPr>
-          <w:rFonts w:ascii="Times New Roman" w:eastAsia="Times New Roman" w:hAnsi="Times New Roman" w:cs="Times New Roman"/>
-        </w:rPr>
-        <w:t xml:space="preserve"> and manually labels arguments contained within the review before training using a</w:t>
-      </w:r>
-      <w:r>
-        <w:rPr>
-          <w:rFonts w:ascii="Times New Roman" w:eastAsia="Times New Roman" w:hAnsi="Times New Roman" w:cs="Times New Roman"/>
-        </w:rPr>
-        <w:t xml:space="preserve"> </w:t>
-      </w:r>
-      <w:r>
-        <w:rPr>
-          <w:rFonts w:ascii="Times New Roman" w:eastAsia="Times New Roman" w:hAnsi="Times New Roman" w:cs="Times New Roman"/>
-        </w:rPr>
-        <w:t>set of traditional machine learning classification algorithms</w:t>
-      </w:r>
-      <w:r>
-        <w:rPr>
-          <w:rFonts w:ascii="Times New Roman" w:eastAsia="Times New Roman" w:hAnsi="Times New Roman" w:cs="Times New Roman"/>
-        </w:rPr>
-        <w:t xml:space="preserve">. In this paper, instead, we investigate the possibility to predict the usefulness of Amazon reviews by using features coming from an automatic argumentation mining system, thus not directly using human-annotated arguments. A preliminary experimental study conducted on a large publicly </w:t>
-      </w:r>
-      <w:r>
-        <w:rPr>
-          <w:rFonts w:ascii="Times New Roman" w:eastAsia="Times New Roman" w:hAnsi="Times New Roman" w:cs="Times New Roman"/>
-        </w:rPr>
-        <w:lastRenderedPageBreak/>
-        <w:t xml:space="preserve">dataset (117,000 Amazon reviews) confirms that this could be </w:t>
-      </w:r>
-      <w:proofErr w:type="gramStart"/>
-      <w:r>
-        <w:rPr>
-          <w:rFonts w:ascii="Times New Roman" w:eastAsia="Times New Roman" w:hAnsi="Times New Roman" w:cs="Times New Roman"/>
-        </w:rPr>
-        <w:t>really doable</w:t>
-      </w:r>
-      <w:proofErr w:type="gramEnd"/>
-      <w:r>
-        <w:rPr>
-          <w:rFonts w:ascii="Times New Roman" w:eastAsia="Times New Roman" w:hAnsi="Times New Roman" w:cs="Times New Roman"/>
-        </w:rPr>
-        <w:t xml:space="preserve"> and a very fruitful research direction.</w:t>
-      </w:r>
-    </w:p>
-    <w:p>
-      <w:pPr>
-        <w:rPr>
-          <w:rFonts w:ascii="Times New Roman" w:eastAsia="Times New Roman" w:hAnsi="Times New Roman" w:cs="Times New Roman"/>
-        </w:rPr>
-      </w:pPr>
-    </w:p>
-    <w:p>
-      <w:pPr>
-        <w:rPr>
-          <w:rFonts w:ascii="Times New Roman" w:eastAsia="Times New Roman" w:hAnsi="Times New Roman" w:cs="Times New Roman"/>
-        </w:rPr>
-      </w:pPr>
-    </w:p>
-    <w:p>
-      <w:pPr>
-        <w:rPr>
-          <w:rFonts w:ascii="Times New Roman" w:eastAsia="Times New Roman" w:hAnsi="Times New Roman" w:cs="Times New Roman"/>
-        </w:rPr>
-      </w:pPr>
-      <w:r>
-        <w:rPr>
-          <w:rFonts w:ascii="Times New Roman" w:eastAsia="Times New Roman" w:hAnsi="Times New Roman" w:cs="Times New Roman"/>
-        </w:rPr>
-        <w:t xml:space="preserve">The second </w:t>
-      </w:r>
-      <w:r>
-        <w:rPr>
-          <w:rFonts w:ascii="Times New Roman" w:eastAsia="Times New Roman" w:hAnsi="Times New Roman" w:cs="Times New Roman"/>
-        </w:rPr>
-        <w:t>(</w:t>
-      </w:r>
-      <w:proofErr w:type="spellStart"/>
-      <w:r>
-        <w:rPr>
-          <w:rFonts w:ascii="Times New Roman" w:eastAsia="Times New Roman" w:hAnsi="Times New Roman" w:cs="Times New Roman"/>
-        </w:rPr>
-        <w:t>Passon</w:t>
-      </w:r>
-      <w:proofErr w:type="spellEnd"/>
-      <w:r>
-        <w:rPr>
-          <w:rFonts w:ascii="Times New Roman" w:eastAsia="Times New Roman" w:hAnsi="Times New Roman" w:cs="Times New Roman"/>
-        </w:rPr>
-        <w:t xml:space="preserve"> et al., 2018)</w:t>
-      </w:r>
-      <w:r>
-        <w:rPr>
-          <w:rFonts w:ascii="Times New Roman" w:eastAsia="Times New Roman" w:hAnsi="Times New Roman" w:cs="Times New Roman"/>
-        </w:rPr>
-        <w:t xml:space="preserve"> applies a more automated approach by </w:t>
+        <w:t xml:space="preserve"> et al., 2018) applies a more automated approach by </w:t>
       </w:r>
       <w:r>
         <w:rPr>
@@ -705,19 +632,7 @@
         <w:rPr>
           <w:rFonts w:ascii="Times New Roman" w:eastAsia="Times New Roman" w:hAnsi="Times New Roman" w:cs="Times New Roman"/>
         </w:rPr>
-        <w:t xml:space="preserve"> and undergoing a </w:t>
-      </w:r>
-      <w:r>
-        <w:rPr>
-          <w:rFonts w:ascii="Times New Roman" w:eastAsia="Times New Roman" w:hAnsi="Times New Roman" w:cs="Times New Roman"/>
-        </w:rPr>
-        <w:t>transfer learning</w:t>
-      </w:r>
-      <w:r>
-        <w:rPr>
-          <w:rFonts w:ascii="Times New Roman" w:eastAsia="Times New Roman" w:hAnsi="Times New Roman" w:cs="Times New Roman"/>
-        </w:rPr>
-        <w:t xml:space="preserve"> task to apply these embeddings to review data</w:t>
+        <w:t xml:space="preserve"> and undergoing a transfer learning task to apply these embeddings to review data</w:t>
       </w:r>
       <w:r>
         <w:rPr>
@@ -769,7 +684,19 @@
         <w:rPr>
           <w:rFonts w:ascii="Times New Roman" w:eastAsia="Times New Roman" w:hAnsi="Times New Roman" w:cs="Times New Roman"/>
         </w:rPr>
-        <w:t>My goal is to predict whether a review is useful by using BERT; one of the latest and advanced models for language understanding. Specifically, I will use an out-of-the-box implementation of the model: BERT for sequence classification; and fine tune the model structure and parameters based on feedback from training.</w:t>
+        <w:t>My goal is to predict whether a review is useful by using BERT; one of the latest and</w:t>
+      </w:r>
+      <w:r>
+        <w:rPr>
+          <w:rFonts w:ascii="Times New Roman" w:eastAsia="Times New Roman" w:hAnsi="Times New Roman" w:cs="Times New Roman"/>
+        </w:rPr>
+        <w:t xml:space="preserve"> most</w:t>
+      </w:r>
+      <w:r>
+        <w:rPr>
+          <w:rFonts w:ascii="Times New Roman" w:eastAsia="Times New Roman" w:hAnsi="Times New Roman" w:cs="Times New Roman"/>
+        </w:rPr>
+        <w:t xml:space="preserve"> advanced models for language understanding. Specifically, I will use an out-of-the-box implementation of the model: BERT for sequence classification; and fine tune the model structure and parameters based on feedback from training.</w:t>
       </w:r>
     </w:p>
     <w:p>
@@ -795,7 +722,31 @@
         <w:rPr>
           <w:rFonts w:ascii="Times New Roman" w:eastAsia="Times New Roman" w:hAnsi="Times New Roman" w:cs="Times New Roman"/>
         </w:rPr>
-        <w:t>. The binary target variable is calculated as the ratio of helpful votes to total votes for the review, split at 0.7 (i.e. – a review with 7 helpful votes out of 10 total votes would be classified as being useful).</w:t>
+        <w:t>. The binary target variable is calculated as the ratio of helpful votes to total votes for the review, split at 0.</w:t>
+      </w:r>
+      <w:r>
+        <w:rPr>
+          <w:rFonts w:ascii="Times New Roman" w:eastAsia="Times New Roman" w:hAnsi="Times New Roman" w:cs="Times New Roman"/>
+        </w:rPr>
+        <w:t>8</w:t>
+      </w:r>
+      <w:r>
+        <w:rPr>
+          <w:rFonts w:ascii="Times New Roman" w:eastAsia="Times New Roman" w:hAnsi="Times New Roman" w:cs="Times New Roman"/>
+        </w:rPr>
+        <w:t xml:space="preserve"> (i.e. – a review with </w:t>
+      </w:r>
+      <w:r>
+        <w:rPr>
+          <w:rFonts w:ascii="Times New Roman" w:eastAsia="Times New Roman" w:hAnsi="Times New Roman" w:cs="Times New Roman"/>
+        </w:rPr>
+        <w:t>8</w:t>
+      </w:r>
+      <w:r>
+        <w:rPr>
+          <w:rFonts w:ascii="Times New Roman" w:eastAsia="Times New Roman" w:hAnsi="Times New Roman" w:cs="Times New Roman"/>
+        </w:rPr>
+        <w:t xml:space="preserve"> helpful votes out of 10 total votes would be classified as being useful).</w:t>
       </w:r>
     </w:p>
     <w:p>
@@ -1300,123 +1251,136 @@
           <w:rFonts w:ascii="Times New Roman" w:eastAsia="Times New Roman" w:hAnsi="Times New Roman" w:cs="Times New Roman"/>
           <w:color w:val="24292F"/>
         </w:rPr>
-        <w:t xml:space="preserve">Standard text cleaning procedures were used to prepare the data for use in all three models. These steps include removal of html, special characters, and extra spaces. Because BERT models </w:t>
-      </w:r>
-      <w:r>
-        <w:rPr>
-          <w:rFonts w:ascii="Times New Roman" w:eastAsia="Times New Roman" w:hAnsi="Times New Roman" w:cs="Times New Roman"/>
-          <w:color w:val="24292F"/>
+        <w:t xml:space="preserve">Standard text cleaning procedures were used to prepare the data for use in all three models. These steps include removal of html, special characters, and extra spaces. Because BERT models have their own preprocessing layer, certain further preprocessing steps were only applied for use in the two baseline models discussed below. These steps include lemmatization to reduce words to their root form, converting words to lowercase, removing punctuation, </w:t>
+      </w:r>
+      <w:r>
+        <w:rPr>
+          <w:rFonts w:ascii="Times New Roman" w:eastAsia="Times New Roman" w:hAnsi="Times New Roman" w:cs="Times New Roman"/>
+          <w:color w:val="24292F"/>
+        </w:rPr>
+        <w:t xml:space="preserve">and </w:t>
+      </w:r>
+      <w:r>
+        <w:rPr>
+          <w:rFonts w:ascii="Times New Roman" w:eastAsia="Times New Roman" w:hAnsi="Times New Roman" w:cs="Times New Roman"/>
+          <w:color w:val="24292F"/>
+        </w:rPr>
+        <w:t>removing</w:t>
+      </w:r>
+      <w:r>
+        <w:rPr>
+          <w:rFonts w:ascii="Times New Roman" w:eastAsia="Times New Roman" w:hAnsi="Times New Roman" w:cs="Times New Roman"/>
+          <w:color w:val="24292F"/>
+        </w:rPr>
+        <w:t xml:space="preserve"> </w:t>
+      </w:r>
+      <w:proofErr w:type="spellStart"/>
+      <w:r>
+        <w:rPr>
+          <w:rFonts w:ascii="Times New Roman" w:eastAsia="Times New Roman" w:hAnsi="Times New Roman" w:cs="Times New Roman"/>
+          <w:color w:val="24292F"/>
+        </w:rPr>
+        <w:t>stopwords</w:t>
+      </w:r>
+      <w:proofErr w:type="spellEnd"/>
+      <w:r>
+        <w:rPr>
+          <w:rFonts w:ascii="Times New Roman" w:eastAsia="Times New Roman" w:hAnsi="Times New Roman" w:cs="Times New Roman"/>
+          <w:color w:val="24292F"/>
+        </w:rPr>
+        <w:t>.</w:t>
+      </w:r>
+    </w:p>
+    <w:p>
+      <w:pPr>
+        <w:rPr>
+          <w:rFonts w:ascii="Times New Roman" w:eastAsia="Times New Roman" w:hAnsi="Times New Roman" w:cs="Times New Roman"/>
+        </w:rPr>
+      </w:pPr>
+    </w:p>
+    <w:p>
+      <w:pPr>
+        <w:rPr>
+          <w:rFonts w:ascii="Times New Roman" w:eastAsia="Times New Roman" w:hAnsi="Times New Roman" w:cs="Times New Roman"/>
+        </w:rPr>
+      </w:pPr>
+      <w:r>
+        <w:rPr>
+          <w:rFonts w:ascii="Times New Roman" w:eastAsia="Times New Roman" w:hAnsi="Times New Roman" w:cs="Times New Roman"/>
+        </w:rPr>
+        <w:t>To compare against the eventual BERT model, I have developed two distinct baseline models. The first is a very simple Naïve Bayes classifier</w:t>
+      </w:r>
+      <w:r>
+        <w:rPr>
+          <w:rFonts w:ascii="Times New Roman" w:eastAsia="Times New Roman" w:hAnsi="Times New Roman" w:cs="Times New Roman"/>
+        </w:rPr>
+        <w:t xml:space="preserve">, trained on </w:t>
+      </w:r>
+      <w:proofErr w:type="spellStart"/>
+      <w:r>
+        <w:rPr>
+          <w:rFonts w:ascii="Times New Roman" w:eastAsia="Times New Roman" w:hAnsi="Times New Roman" w:cs="Times New Roman"/>
+        </w:rPr>
+        <w:t>tf-idf</w:t>
+      </w:r>
+      <w:proofErr w:type="spellEnd"/>
+      <w:r>
+        <w:rPr>
+          <w:rFonts w:ascii="Times New Roman" w:eastAsia="Times New Roman" w:hAnsi="Times New Roman" w:cs="Times New Roman"/>
+        </w:rPr>
+        <w:t xml:space="preserve"> vectorizations of the processed </w:t>
+      </w:r>
+      <w:r>
+        <w:rPr>
+          <w:rFonts w:ascii="Times New Roman" w:eastAsia="Times New Roman" w:hAnsi="Times New Roman" w:cs="Times New Roman"/>
         </w:rPr>
         <w:lastRenderedPageBreak/>
-        <w:t xml:space="preserve">have their own preprocessing layer, certain further preprocessing steps were only applied for use in the two baseline models discussed below. These steps include lemmatization to reduce words to their root form, converting words to lowercase, removing punctuation, removing </w:t>
-      </w:r>
-      <w:r>
-        <w:rPr>
-          <w:rFonts w:ascii="Times New Roman" w:eastAsia="Times New Roman" w:hAnsi="Times New Roman" w:cs="Times New Roman"/>
-          <w:color w:val="24292F"/>
-        </w:rPr>
-        <w:t xml:space="preserve">and </w:t>
+        <w:t xml:space="preserve">text. The second is a more robust, ground-up implementation of a 1-dimensional convolutional neural network. The CNN will have 2 Dense layers (with a </w:t>
       </w:r>
       <w:proofErr w:type="spellStart"/>
       <w:r>
         <w:rPr>
           <w:rFonts w:ascii="Times New Roman" w:eastAsia="Times New Roman" w:hAnsi="Times New Roman" w:cs="Times New Roman"/>
-          <w:color w:val="24292F"/>
-        </w:rPr>
-        <w:t>stopwords</w:t>
+        </w:rPr>
+        <w:t>relu</w:t>
       </w:r>
       <w:proofErr w:type="spellEnd"/>
       <w:r>
         <w:rPr>
           <w:rFonts w:ascii="Times New Roman" w:eastAsia="Times New Roman" w:hAnsi="Times New Roman" w:cs="Times New Roman"/>
-          <w:color w:val="24292F"/>
-        </w:rPr>
-        <w:t>.</w:t>
-      </w:r>
-    </w:p>
-    <w:p>
-      <w:pPr>
-        <w:rPr>
-          <w:rFonts w:ascii="Times New Roman" w:eastAsia="Times New Roman" w:hAnsi="Times New Roman" w:cs="Times New Roman"/>
-        </w:rPr>
-      </w:pPr>
-    </w:p>
-    <w:p>
-      <w:pPr>
-        <w:rPr>
-          <w:rFonts w:ascii="Times New Roman" w:eastAsia="Times New Roman" w:hAnsi="Times New Roman" w:cs="Times New Roman"/>
-        </w:rPr>
-      </w:pPr>
-      <w:r>
-        <w:rPr>
-          <w:rFonts w:ascii="Times New Roman" w:eastAsia="Times New Roman" w:hAnsi="Times New Roman" w:cs="Times New Roman"/>
-        </w:rPr>
-        <w:t>To compare against the eventual BERT model, I have developed two distinct baseline models. The first is a very simple Naïve Bayes classifier</w:t>
-      </w:r>
-      <w:r>
-        <w:rPr>
-          <w:rFonts w:ascii="Times New Roman" w:eastAsia="Times New Roman" w:hAnsi="Times New Roman" w:cs="Times New Roman"/>
-        </w:rPr>
-        <w:t xml:space="preserve">, trained on </w:t>
+        </w:rPr>
+        <w:t xml:space="preserve"> and sigmoid activation, respectively), and be optimized with the default parameterization of the Adam optimizer.</w:t>
+      </w:r>
+      <w:r>
+        <w:rPr>
+          <w:rFonts w:ascii="Times New Roman" w:eastAsia="Times New Roman" w:hAnsi="Times New Roman" w:cs="Times New Roman"/>
+        </w:rPr>
+        <w:t xml:space="preserve"> </w:t>
+      </w:r>
+      <w:r>
+        <w:rPr>
+          <w:rFonts w:ascii="Times New Roman" w:eastAsia="Times New Roman" w:hAnsi="Times New Roman" w:cs="Times New Roman"/>
+        </w:rPr>
+        <w:t xml:space="preserve">It will be trained on tokenized representations of the processed text. </w:t>
+      </w:r>
+      <w:r>
+        <w:rPr>
+          <w:rFonts w:ascii="Times New Roman" w:eastAsia="Times New Roman" w:hAnsi="Times New Roman" w:cs="Times New Roman"/>
+        </w:rPr>
+        <w:t xml:space="preserve">The BERT model is taken from </w:t>
       </w:r>
       <w:proofErr w:type="spellStart"/>
       <w:r>
         <w:rPr>
           <w:rFonts w:ascii="Times New Roman" w:eastAsia="Times New Roman" w:hAnsi="Times New Roman" w:cs="Times New Roman"/>
         </w:rPr>
-        <w:t>tf-idf</w:t>
+        <w:t>TensorflowHub</w:t>
       </w:r>
       <w:proofErr w:type="spellEnd"/>
       <w:r>
         <w:rPr>
           <w:rFonts w:ascii="Times New Roman" w:eastAsia="Times New Roman" w:hAnsi="Times New Roman" w:cs="Times New Roman"/>
         </w:rPr>
-        <w:t xml:space="preserve"> vectorizations of the processed text. The second is a more robust, ground-up implementation of a 1-dimensional convolutional neural network. The CNN will have 2 Dense layers (with a </w:t>
-      </w:r>
-      <w:proofErr w:type="spellStart"/>
-      <w:r>
-        <w:rPr>
-          <w:rFonts w:ascii="Times New Roman" w:eastAsia="Times New Roman" w:hAnsi="Times New Roman" w:cs="Times New Roman"/>
-        </w:rPr>
-        <w:t>relu</w:t>
-      </w:r>
-      <w:proofErr w:type="spellEnd"/>
-      <w:r>
-        <w:rPr>
-          <w:rFonts w:ascii="Times New Roman" w:eastAsia="Times New Roman" w:hAnsi="Times New Roman" w:cs="Times New Roman"/>
-        </w:rPr>
-        <w:t xml:space="preserve"> and sigmoid activation, respectively), and be optimized with the default parameterization of the Adam optimizer.</w:t>
-      </w:r>
-      <w:r>
-        <w:rPr>
-          <w:rFonts w:ascii="Times New Roman" w:eastAsia="Times New Roman" w:hAnsi="Times New Roman" w:cs="Times New Roman"/>
-        </w:rPr>
-        <w:t xml:space="preserve"> </w:t>
-      </w:r>
-      <w:r>
-        <w:rPr>
-          <w:rFonts w:ascii="Times New Roman" w:eastAsia="Times New Roman" w:hAnsi="Times New Roman" w:cs="Times New Roman"/>
-        </w:rPr>
-        <w:t xml:space="preserve">It will be trained on tokenized representations of the processed text. </w:t>
-      </w:r>
-      <w:r>
-        <w:rPr>
-          <w:rFonts w:ascii="Times New Roman" w:eastAsia="Times New Roman" w:hAnsi="Times New Roman" w:cs="Times New Roman"/>
-        </w:rPr>
-        <w:t xml:space="preserve">The BERT model is taken from </w:t>
-      </w:r>
-      <w:proofErr w:type="spellStart"/>
-      <w:r>
-        <w:rPr>
-          <w:rFonts w:ascii="Times New Roman" w:eastAsia="Times New Roman" w:hAnsi="Times New Roman" w:cs="Times New Roman"/>
-        </w:rPr>
-        <w:t>TensorflowHub</w:t>
-      </w:r>
-      <w:proofErr w:type="spellEnd"/>
-      <w:r>
-        <w:rPr>
-          <w:rFonts w:ascii="Times New Roman" w:eastAsia="Times New Roman" w:hAnsi="Times New Roman" w:cs="Times New Roman"/>
-        </w:rPr>
         <w:t>, specifically</w:t>
       </w:r>
       <w:r>
@@ -1442,6 +1406,12 @@
           <w:rFonts w:ascii="Times New Roman" w:eastAsia="Times New Roman" w:hAnsi="Times New Roman" w:cs="Times New Roman"/>
         </w:rPr>
         <w:t xml:space="preserve"> All models will use SMOTE to resolve class imbalance in the training data and prevent </w:t>
+      </w:r>
+      <w:r>
+        <w:rPr>
+          <w:rFonts w:ascii="Times New Roman" w:eastAsia="Times New Roman" w:hAnsi="Times New Roman" w:cs="Times New Roman"/>
+        </w:rPr>
+        <w:t>overfitting.</w:t>
       </w:r>
     </w:p>
     <w:p>
@@ -2782,52 +2752,52 @@
         <w:rPr>
           <w:rFonts w:ascii="Times New Roman" w:eastAsia="Times New Roman" w:hAnsi="Times New Roman" w:cs="Times New Roman"/>
         </w:rPr>
-        <w:t>M</w:t>
-      </w:r>
-      <w:r>
-        <w:rPr>
-          <w:rFonts w:ascii="Times New Roman" w:eastAsia="Times New Roman" w:hAnsi="Times New Roman" w:cs="Times New Roman"/>
-        </w:rPr>
-        <w:t xml:space="preserve">odel performance was </w:t>
-      </w:r>
-      <w:r>
-        <w:rPr>
-          <w:rFonts w:ascii="Times New Roman" w:eastAsia="Times New Roman" w:hAnsi="Times New Roman" w:cs="Times New Roman"/>
-        </w:rPr>
-        <w:t xml:space="preserve">worse in comparison to the referenced literature of prior works, </w:t>
+        <w:t>Model performance was worse in comparison to the referenced literature of prior works, indicating that additional features and more robust text processing may significantly improve performance.</w:t>
+      </w:r>
+    </w:p>
+    <w:p>
+      <w:pPr>
+        <w:rPr>
+          <w:rFonts w:ascii="Times New Roman" w:eastAsia="Times New Roman" w:hAnsi="Times New Roman" w:cs="Times New Roman"/>
+        </w:rPr>
+      </w:pPr>
+    </w:p>
+    <w:p>
+      <w:pPr>
+        <w:rPr>
+          <w:rFonts w:ascii="Times New Roman" w:eastAsia="Times New Roman" w:hAnsi="Times New Roman" w:cs="Times New Roman"/>
+        </w:rPr>
+      </w:pPr>
+      <w:r>
+        <w:rPr>
+          <w:rFonts w:ascii="Times New Roman" w:eastAsia="Times New Roman" w:hAnsi="Times New Roman" w:cs="Times New Roman"/>
+        </w:rPr>
+        <w:t>There are several key priorities for potential future work to refine and improve the utility of the models developed in the scope of this work. The first is to conduct additional exploratory data analysis</w:t>
+      </w:r>
+      <w:r>
+        <w:rPr>
+          <w:rFonts w:ascii="Times New Roman" w:eastAsia="Times New Roman" w:hAnsi="Times New Roman" w:cs="Times New Roman"/>
+        </w:rPr>
+        <w:t xml:space="preserve"> and text processing. Analysis conducted in the scope of this work indicates that there is significant skew to the distribution of votes on reviews, at the product category and individual </w:t>
       </w:r>
       <w:r>
         <w:rPr>
           <w:rFonts w:ascii="Times New Roman" w:eastAsia="Times New Roman" w:hAnsi="Times New Roman" w:cs="Times New Roman"/>
         </w:rPr>
         <w:lastRenderedPageBreak/>
-        <w:t>indicating that additional features and more robust text processing may significantly improve performance.</w:t>
-      </w:r>
-    </w:p>
-    <w:p>
-      <w:pPr>
-        <w:rPr>
-          <w:rFonts w:ascii="Times New Roman" w:eastAsia="Times New Roman" w:hAnsi="Times New Roman" w:cs="Times New Roman"/>
-        </w:rPr>
-      </w:pPr>
-    </w:p>
-    <w:p>
-      <w:pPr>
-        <w:rPr>
-          <w:rFonts w:ascii="Times New Roman" w:eastAsia="Times New Roman" w:hAnsi="Times New Roman" w:cs="Times New Roman"/>
-        </w:rPr>
-      </w:pPr>
-      <w:r>
-        <w:rPr>
-          <w:rFonts w:ascii="Times New Roman" w:eastAsia="Times New Roman" w:hAnsi="Times New Roman" w:cs="Times New Roman"/>
-        </w:rPr>
-        <w:t>There are several key priorities for potential future work to refine and improve the utility of the models developed in the scope of this work. The first is to conduct additional exploratory data analysis</w:t>
-      </w:r>
-      <w:r>
-        <w:rPr>
-          <w:rFonts w:ascii="Times New Roman" w:eastAsia="Times New Roman" w:hAnsi="Times New Roman" w:cs="Times New Roman"/>
-        </w:rPr>
-        <w:t xml:space="preserve"> and text processing. Analysis conducted in the scope of this work indicates that there is significant skew to the distribution of votes on reviews, at the product category and individual product level. Additionally, the quality and reliability of text data in the review body is low as it is entirely user generated. Adjusting the definition of whether a review is useful, changing the filter process for which reviews to include in the modeling exercise, and changing the text processing steps could have all tangible impact on model performance. </w:t>
+        <w:t xml:space="preserve">product level. Additionally, the quality and reliability of text data in the review body is low as it is entirely user generated. Adjusting the definition of whether a review is useful, changing the filter process for which reviews to include in the modeling exercise, and changing the text processing steps could all </w:t>
+      </w:r>
+      <w:r>
+        <w:rPr>
+          <w:rFonts w:ascii="Times New Roman" w:eastAsia="Times New Roman" w:hAnsi="Times New Roman" w:cs="Times New Roman"/>
+        </w:rPr>
+        <w:t xml:space="preserve">have </w:t>
+      </w:r>
+      <w:r>
+        <w:rPr>
+          <w:rFonts w:ascii="Times New Roman" w:eastAsia="Times New Roman" w:hAnsi="Times New Roman" w:cs="Times New Roman"/>
+        </w:rPr>
+        <w:t xml:space="preserve">tangible impact on model performance. </w:t>
       </w:r>
       <w:r>
         <w:rPr>
@@ -3477,7 +3447,7 @@
 </file>
 
 <file path=word/numbering.xml><?xml version="1.0" encoding="utf-8"?>
-<w:numbering xmlns:wpc="http://schemas.microsoft.com/office/word/2010/wordprocessingCanvas" xmlns:cx="http://schemas.microsoft.com/office/drawing/2014/chartex" xmlns:cx1="http://schemas.microsoft.com/office/drawing/2015/9/8/chartex" xmlns:cx2="http://schemas.microsoft.com/office/drawing/2015/10/21/chartex" xmlns:cx3="http://schemas.microsoft.com/office/drawing/2016/5/9/chartex" xmlns:cx4="http://schemas.microsoft.com/office/drawing/2016/5/10/chartex" xmlns:cx5="http://schemas.microsoft.com/office/drawing/2016/5/11/chartex" xmlns:cx6="http://schemas.microsoft.com/office/drawing/2016/5/12/chartex" xmlns:cx7="http://schemas.microsoft.com/office/drawing/2016/5/13/chartex" xmlns:cx8="http://schemas.microsoft.com/office/drawing/2016/5/14/chartex" xmlns:mc="http://schemas.openxmlformats.org/markup-compatibility/2006" xmlns:aink="http://schemas.microsoft.com/office/drawing/2016/ink" xmlns:am3d="http://schemas.microsoft.com/office/drawing/2017/model3d" xmlns:o="urn:schemas-microsoft-com:office:office" xmlns:r="http://schemas.openxmlformats.org/officeDocument/2006/relationships" xmlns:m="http://schemas.openxmlformats.org/officeDocument/2006/math" xmlns:v="urn:schemas-microsoft-com:vml" xmlns:wp14="http://schemas.microsoft.com/office/word/2010/wordprocessingDrawing" xmlns:wp="http://schemas.openxmlformats.org/drawingml/2006/wordprocessingDrawing" xmlns:w10="urn:schemas-microsoft-com:office:word" xmlns:w="http://schemas.openxmlformats.org/wordprocessingml/2006/main" xmlns:w14="http://schemas.microsoft.com/office/word/2010/wordml" xmlns:w15="http://schemas.microsoft.com/office/word/2012/wordml" xmlns:w16cex="http://schemas.microsoft.com/office/word/2018/wordml/cex" xmlns:w16cid="http://schemas.microsoft.com/office/word/2016/wordml/cid" xmlns:w16="http://schemas.microsoft.com/office/word/2018/wordml" xmlns:w16sdtdh="http://schemas.microsoft.com/office/word/2020/wordml/sdtdatahash" xmlns:w16se="http://schemas.microsoft.com/office/word/2015/wordml/symex" xmlns:wpg="http://schemas.microsoft.com/office/word/2010/wordprocessingGroup" xmlns:wpi="http://schemas.microsoft.com/office/word/2010/wordprocessingInk" xmlns:wne="http://schemas.microsoft.com/office/word/2006/wordml" xmlns:wps="http://schemas.microsoft.com/office/word/2010/wordprocessingShape" mc:Ignorable="w14 w15 w16se w16cid w16 w16cex w16sdtdh wp14">
+<w:numbering xmlns:wpc="http://schemas.microsoft.com/office/word/2010/wordprocessingCanvas" xmlns:cx="http://schemas.microsoft.com/office/drawing/2014/chartex" xmlns:cx1="http://schemas.microsoft.com/office/drawing/2015/9/8/chartex" xmlns:cx2="http://schemas.microsoft.com/office/drawing/2015/10/21/chartex" xmlns:cx3="http://schemas.microsoft.com/office/drawing/2016/5/9/chartex" xmlns:cx4="http://schemas.microsoft.com/office/drawing/2016/5/10/chartex" xmlns:cx5="http://schemas.microsoft.com/office/drawing/2016/5/11/chartex" xmlns:cx6="http://schemas.microsoft.com/office/drawing/2016/5/12/chartex" xmlns:cx7="http://schemas.microsoft.com/office/drawing/2016/5/13/chartex" xmlns:cx8="http://schemas.microsoft.com/office/drawing/2016/5/14/chartex" xmlns:mc="http://schemas.openxmlformats.org/markup-compatibility/2006" xmlns:aink="http://schemas.microsoft.com/office/drawing/2016/ink" xmlns:am3d="http://schemas.microsoft.com/office/drawing/2017/model3d" xmlns:o="urn:schemas-microsoft-com:office:office" xmlns:oel="http://schemas.microsoft.com/office/2019/extlst" xmlns:r="http://schemas.openxmlformats.org/officeDocument/2006/relationships" xmlns:m="http://schemas.openxmlformats.org/officeDocument/2006/math" xmlns:v="urn:schemas-microsoft-com:vml" xmlns:wp14="http://schemas.microsoft.com/office/word/2010/wordprocessingDrawing" xmlns:wp="http://schemas.openxmlformats.org/drawingml/2006/wordprocessingDrawing" xmlns:w10="urn:schemas-microsoft-com:office:word" xmlns:w="http://schemas.openxmlformats.org/wordprocessingml/2006/main" xmlns:w14="http://schemas.microsoft.com/office/word/2010/wordml" xmlns:w15="http://schemas.microsoft.com/office/word/2012/wordml" xmlns:w16cex="http://schemas.microsoft.com/office/word/2018/wordml/cex" xmlns:w16cid="http://schemas.microsoft.com/office/word/2016/wordml/cid" xmlns:w16="http://schemas.microsoft.com/office/word/2018/wordml" xmlns:w16sdtdh="http://schemas.microsoft.com/office/word/2020/wordml/sdtdatahash" xmlns:w16se="http://schemas.microsoft.com/office/word/2015/wordml/symex" xmlns:wpg="http://schemas.microsoft.com/office/word/2010/wordprocessingGroup" xmlns:wpi="http://schemas.microsoft.com/office/word/2010/wordprocessingInk" xmlns:wne="http://schemas.microsoft.com/office/word/2006/wordml" xmlns:wps="http://schemas.microsoft.com/office/word/2010/wordprocessingShape" mc:Ignorable="w14 w15 w16se w16cid w16 w16cex w16sdtdh wp14">
   <w:abstractNum w:abstractNumId="0" w15:restartNumberingAfterBreak="0">
     <w:nsid w:val="38350E0C"/>
     <w:multiLevelType w:val="multilevel"/>

</xml_diff>